<commit_message>
Actualizar API de generacion de Word
</commit_message>
<xml_diff>
--- a/templates/hv.docx
+++ b/templates/hv.docx
@@ -68,14 +68,12 @@
         </w:rPr>
         <w:t xml:space="preserve">Fecha de nacimiento: </w:t>
       </w:r>
-      <w:proofErr w:type="spellStart"/>
       <w:r>
         <w:rPr>
           <w:sz w:val="28"/>
         </w:rPr>
         <w:t>n_fecha</w:t>
       </w:r>
-      <w:proofErr w:type="spellEnd"/>
     </w:p>
     <w:p>
       <w:pPr>
@@ -88,14 +86,12 @@
         </w:rPr>
         <w:t xml:space="preserve">Teléfono móvil: </w:t>
       </w:r>
-      <w:proofErr w:type="spellStart"/>
       <w:r>
         <w:rPr>
           <w:sz w:val="28"/>
         </w:rPr>
         <w:t>n_numer</w:t>
       </w:r>
-      <w:proofErr w:type="spellEnd"/>
     </w:p>
     <w:p>
       <w:pPr>
@@ -304,10 +300,13 @@
         <w:rPr>
           <w:color w:val="4472C4" w:themeColor="accent1"/>
         </w:rPr>
-        <w:t>SECUNDARIA</w:t>
-      </w:r>
-      <w:r>
-        <w:t xml:space="preserve">                                            </w:t>
+        <w:t>BACHILLER</w:t>
+      </w:r>
+      <w:r>
+        <w:t>:</w:t>
+      </w:r>
+      <w:r>
+        <w:t xml:space="preserve"> </w:t>
       </w:r>
       <w:r>
         <w:rPr>
@@ -319,7 +318,7 @@
     <w:p>
       <w:pPr>
         <w:spacing w:after="0"/>
-        <w:ind w:left="-5" w:hanging="10"/>
+        <w:ind w:left="-15"/>
         <w:rPr>
           <w:rFonts w:ascii="Cambria" w:eastAsia="Cambria" w:hAnsi="Cambria" w:cs="Cambria"/>
           <w:b/>
@@ -343,10 +342,20 @@
           <w:rFonts w:ascii="Cambria" w:eastAsia="Cambria" w:hAnsi="Cambria" w:cs="Cambria"/>
           <w:b/>
           <w:i/>
+          <w:color w:val="4472C4" w:themeColor="accent1"/>
+          <w:sz w:val="26"/>
+        </w:rPr>
+        <w:t>:</w:t>
+      </w:r>
+      <w:r>
+        <w:rPr>
+          <w:rFonts w:ascii="Cambria" w:eastAsia="Cambria" w:hAnsi="Cambria" w:cs="Cambria"/>
+          <w:b/>
+          <w:i/>
           <w:color w:val="4F81BD"/>
           <w:sz w:val="26"/>
         </w:rPr>
-        <w:t xml:space="preserve">                                           </w:t>
+        <w:t xml:space="preserve"> </w:t>
       </w:r>
       <w:r>
         <w:rPr>
@@ -410,14 +419,8 @@
       <w:pPr>
         <w:pStyle w:val="Ttulo2"/>
         <w:spacing w:after="225"/>
-        <w:ind w:left="-5"/>
-      </w:pPr>
-      <w:r>
-        <w:rPr>
-          <w:color w:val="000000" w:themeColor="text1"/>
-        </w:rPr>
-        <w:t xml:space="preserve"> </w:t>
-      </w:r>
+        <w:ind w:left="0" w:firstLine="0"/>
+      </w:pPr>
       <w:r>
         <w:rPr>
           <w:color w:val="4472C4" w:themeColor="accent1"/>
@@ -425,16 +428,16 @@
         <w:t>TÉCNICO</w:t>
       </w:r>
       <w:r>
-        <w:t xml:space="preserve">   </w:t>
-      </w:r>
-      <w:r>
-        <w:t xml:space="preserve">                                       </w:t>
+        <w:rPr>
+          <w:color w:val="4472C4" w:themeColor="accent1"/>
+        </w:rPr>
+        <w:t>:</w:t>
       </w:r>
       <w:r>
         <w:rPr>
           <w:color w:val="auto"/>
         </w:rPr>
-        <w:t xml:space="preserve">       tec_01</w:t>
+        <w:t xml:space="preserve"> tec_01</w:t>
       </w:r>
     </w:p>
     <w:p>
@@ -867,6 +870,33 @@
         </w:rPr>
         <w:t xml:space="preserve"> </w:t>
       </w:r>
+    </w:p>
+    <w:p>
+      <w:pPr>
+        <w:spacing w:after="208"/>
+        <w:rPr>
+          <w:rFonts w:ascii="Arial" w:eastAsia="Arial" w:hAnsi="Arial" w:cs="Arial"/>
+          <w:sz w:val="24"/>
+        </w:rPr>
+      </w:pPr>
+    </w:p>
+    <w:p>
+      <w:pPr>
+        <w:spacing w:after="208"/>
+        <w:rPr>
+          <w:rFonts w:ascii="Arial" w:eastAsia="Arial" w:hAnsi="Arial" w:cs="Arial"/>
+          <w:sz w:val="24"/>
+        </w:rPr>
+      </w:pPr>
+    </w:p>
+    <w:p>
+      <w:pPr>
+        <w:spacing w:after="208"/>
+        <w:rPr>
+          <w:rFonts w:ascii="Arial" w:eastAsia="Arial" w:hAnsi="Arial" w:cs="Arial"/>
+          <w:sz w:val="24"/>
+        </w:rPr>
+      </w:pPr>
     </w:p>
     <w:p>
       <w:pPr>

</xml_diff>